<commit_message>
Added rich text for about box.
</commit_message>
<xml_diff>
--- a/Media/OnlineHelp.docx
+++ b/Media/OnlineHelp.docx
@@ -5,12 +5,18 @@
     <w:p>
       <w:pPr>
         <w:pStyle w:val="Ttulo1"/>
+        <w:jc w:val="center"/>
       </w:pPr>
       <w:bookmarkStart w:id="0" w:name="nwscript-tools-for-notepad-help"/>
       <w:r>
         <w:t>NWScript Tools for Notepad++ Help</w:t>
       </w:r>
       <w:bookmarkEnd w:id="0"/>
+    </w:p>
+    <w:p>
+      <w:pPr>
+        <w:pStyle w:val="Corpodetexto"/>
+      </w:pPr>
     </w:p>
     <w:p>
       <w:pPr>
@@ -76,10 +82,7 @@
         <w:t xml:space="preserve"> Language</w:t>
       </w:r>
       <w:r>
-        <w:t xml:space="preserve"> </w:t>
-      </w:r>
-      <w:r>
-        <w:t>from Languages menu.</w:t>
+        <w:t xml:space="preserve"> from Languages menu.</w:t>
       </w:r>
     </w:p>
     <w:p>
@@ -137,13 +140,7 @@
         <w:rPr>
           <w:rStyle w:val="Code"/>
         </w:rPr>
-        <w:t>Use A</w:t>
-      </w:r>
-      <w:r>
-        <w:rPr>
-          <w:rStyle w:val="Code"/>
-        </w:rPr>
-        <w:t>uto-Indentation</w:t>
+        <w:t>Use Auto-Indentation</w:t>
       </w:r>
       <w:r>
         <w:t xml:space="preserve"> to enable the plugin's built-in auto-indentation support. You'll need to disable </w:t>
@@ -173,10 +170,7 @@
         <w:t>Notepad++ 8.3.3</w:t>
       </w:r>
       <w:r>
-        <w:t xml:space="preserve"> and beyond so this menu option won't show a</w:t>
-      </w:r>
-      <w:r>
-        <w:t>nymore for users with up-to-date versions.</w:t>
+        <w:t xml:space="preserve"> and beyond so this menu option won't show anymore for users with up-to-date versions.</w:t>
       </w:r>
     </w:p>
     <w:p>
@@ -257,10 +251,7 @@
         <w:t xml:space="preserve"> file</w:t>
       </w:r>
       <w:r>
-        <w:t xml:space="preserve"> from the disk and pu</w:t>
-      </w:r>
-      <w:r>
-        <w:t xml:space="preserve">t results into the </w:t>
+        <w:t xml:space="preserve"> from the disk and put results into the </w:t>
       </w:r>
       <w:r>
         <w:rPr>
@@ -339,13 +330,7 @@
         <w:rPr>
           <w:rStyle w:val="Code"/>
         </w:rPr>
-        <w:t>last suc</w:t>
-      </w:r>
-      <w:r>
-        <w:rPr>
-          <w:rStyle w:val="Code"/>
-        </w:rPr>
-        <w:t>cessful batch</w:t>
+        <w:t>last successful batch</w:t>
       </w:r>
       <w:r>
         <w:t xml:space="preserve"> operation in this session.</w:t>
@@ -371,10 +356,7 @@
         <w:jc w:val="both"/>
       </w:pPr>
       <w:r>
-        <w:t>Runs a compile preprocessing phase on current script and display the results in a new document for the user. Useful to view what final text the compiler will ACTUALLY use t</w:t>
-      </w:r>
-      <w:r>
-        <w:t xml:space="preserve">o compile the script. This will replace whatever </w:t>
+        <w:t xml:space="preserve">Runs a compile preprocessing phase on current script and display the results in a new document for the user. Useful to view what final text the compiler will ACTUALLY use to compile the script. This will replace whatever </w:t>
       </w:r>
       <w:r>
         <w:rPr>
@@ -383,10 +365,7 @@
         <w:t>#include</w:t>
       </w:r>
       <w:r>
-        <w:t xml:space="preserve"> </w:t>
-      </w:r>
-      <w:r>
-        <w:t xml:space="preserve">directives you have in your script with the ACTUAL </w:t>
+        <w:t xml:space="preserve"> directives you have in your script with the ACTUAL </w:t>
       </w:r>
       <w:r>
         <w:rPr>
@@ -412,10 +391,7 @@
       </w:pPr>
       <w:bookmarkStart w:id="9" w:name="menu-option---view-script-dependencies"/>
       <w:r>
-        <w:t>Menu option - “View Script Dep</w:t>
-      </w:r>
-      <w:r>
-        <w:t>endencies”:</w:t>
+        <w:t>Menu option - “View Script Dependencies”:</w:t>
       </w:r>
       <w:bookmarkEnd w:id="9"/>
     </w:p>
@@ -472,7 +448,14 @@
         <w:rPr>
           <w:rStyle w:val="Code"/>
         </w:rPr>
-        <w:t>) dependencies</w:t>
+        <w:t xml:space="preserve">) </w:t>
+      </w:r>
+      <w:r>
+        <w:rPr>
+          <w:rStyle w:val="Code"/>
+        </w:rPr>
+        <w:lastRenderedPageBreak/>
+        <w:t>dependencies</w:t>
       </w:r>
       <w:r>
         <w:rPr>
@@ -487,14 +470,7 @@
         <w:t>file</w:t>
       </w:r>
       <w:r>
-        <w:t xml:space="preserve"> option on the Compiler Settings. That one must be used instead if you are ex</w:t>
-      </w:r>
-      <w:r>
-        <w:t xml:space="preserve">porting scripts to makebuild projects. Also, the Compiler </w:t>
-      </w:r>
-      <w:r>
-        <w:lastRenderedPageBreak/>
-        <w:t>Settings will generate makefile dependencies in batch operations also... this option here will only display dependencies on a single file.</w:t>
+        <w:t xml:space="preserve"> option on the Compiler Settings. That one must be used instead if you are exporting scripts to makebuild projects. Also, the Compiler Settings will generate makefile dependencies in batch operations also... this option here will only display dependencies on a single file.</w:t>
       </w:r>
     </w:p>
     <w:p>
@@ -517,10 +493,7 @@
         <w:jc w:val="both"/>
       </w:pPr>
       <w:r>
-        <w:t>Opens the compiler setti</w:t>
-      </w:r>
-      <w:r>
-        <w:t xml:space="preserve">ngs. This is required when compiling scripts (if you try to compile anything before setting configurations here you will be prompted to configure first). All settings are persisted automatically upon closing </w:t>
+        <w:t xml:space="preserve">Opens the compiler settings. This is required when compiling scripts (if you try to compile anything before setting configurations here you will be prompted to configure first). All settings are persisted automatically upon closing </w:t>
       </w:r>
       <w:r>
         <w:rPr>
@@ -550,10 +523,7 @@
         <w:t>MUST</w:t>
       </w:r>
       <w:r>
-        <w:t xml:space="preserve"> h</w:t>
-      </w:r>
-      <w:r>
-        <w:t xml:space="preserve">ave at least the </w:t>
+        <w:t xml:space="preserve"> have at least the </w:t>
       </w:r>
       <w:proofErr w:type="spellStart"/>
       <w:r>
@@ -573,10 +543,7 @@
         <w:t>output directory</w:t>
       </w:r>
       <w:r>
-        <w:t>). If you set the plugin to a Neverwinter Nights installation path, that will be automatically loaded for you, so you won't have to worry about that</w:t>
-      </w:r>
-      <w:r>
-        <w:t>.</w:t>
+        <w:t>). If you set the plugin to a Neverwinter Nights installation path, that will be automatically loaded for you, so you won't have to worry about that.</w:t>
       </w:r>
     </w:p>
     <w:p>
@@ -675,28 +642,13 @@
         <w:jc w:val="both"/>
       </w:pPr>
       <w:r>
-        <w:t>Also, the default c</w:t>
-      </w:r>
-      <w:r>
-        <w:t xml:space="preserve">ompilation is set to </w:t>
-      </w:r>
-      <w:r>
-        <w:rPr>
-          <w:rStyle w:val="Code"/>
-        </w:rPr>
-        <w:t>Game Target Version</w:t>
-      </w:r>
-      <w:r>
-        <w:rPr>
-          <w:rStyle w:val="Code"/>
-        </w:rPr>
-        <w:t xml:space="preserve"> = </w:t>
-      </w:r>
-      <w:r>
-        <w:rPr>
-          <w:rStyle w:val="Code"/>
-        </w:rPr>
-        <w:t>174</w:t>
+        <w:t xml:space="preserve">Also, the default compilation is set to </w:t>
+      </w:r>
+      <w:r>
+        <w:rPr>
+          <w:rStyle w:val="Code"/>
+        </w:rPr>
+        <w:t>Game Target Version = 174</w:t>
       </w:r>
       <w:r>
         <w:t xml:space="preserve">. This is the default option for </w:t>
@@ -766,10 +718,7 @@
         <w:t>batch operations</w:t>
       </w:r>
       <w:r>
-        <w:t>, since that will cache game resources and treat the batch as a whole project, preserving include header files already parsed in memory to speed up the pro</w:t>
-      </w:r>
-      <w:r>
-        <w:t>cess.</w:t>
+        <w:t>, since that will cache game resources and treat the batch as a whole project, preserving include header files already parsed in memory to speed up the process.</w:t>
       </w:r>
     </w:p>
     <w:p>
@@ -882,10 +831,7 @@
         <w:jc w:val="both"/>
       </w:pPr>
       <w:r>
-        <w:t>Auto-open Debug S</w:t>
-      </w:r>
-      <w:r>
-        <w:t xml:space="preserve">ymbols on compilations (default </w:t>
+        <w:t xml:space="preserve">Auto-open Debug Symbols on compilations (default </w:t>
       </w:r>
       <w:r>
         <w:rPr>
@@ -993,10 +939,7 @@
         <w:t>Notepad++</w:t>
       </w:r>
       <w:r>
-        <w:t xml:space="preserve"> chang</w:t>
-      </w:r>
-      <w:r>
-        <w:t xml:space="preserve">es version, you'll either be asked to run </w:t>
+        <w:t xml:space="preserve"> changes version, you'll either be asked to run </w:t>
       </w:r>
       <w:r>
         <w:rPr>
@@ -1014,10 +957,7 @@
         <w:t>Admin privileges</w:t>
       </w:r>
       <w:r>
-        <w:t>, or if you don't want to do that, you'll have to manually provide write permissions on the following path (depending on which build you use), if that file is located on a secure path</w:t>
-      </w:r>
-      <w:r>
-        <w:t xml:space="preserve"> (like </w:t>
+        <w:t xml:space="preserve">, or if you don't want to do that, you'll have to manually provide write permissions on the following path (depending on which build you use), if that file is located on a secure path (like </w:t>
       </w:r>
       <w:r>
         <w:rPr>
@@ -1086,7 +1026,6 @@
         <w:jc w:val="both"/>
       </w:pPr>
       <w:r>
-        <w:lastRenderedPageBreak/>
         <w:t xml:space="preserve">If you cancel </w:t>
       </w:r>
       <w:r>
@@ -1120,10 +1059,7 @@
         <w:t>Notepad++</w:t>
       </w:r>
       <w:r>
-        <w:t xml:space="preserve"> - given, of course that the</w:t>
-      </w:r>
-      <w:r>
-        <w:t xml:space="preserve"> </w:t>
+        <w:t xml:space="preserve"> - given, of course that the </w:t>
       </w:r>
       <w:r>
         <w:rPr>
@@ -1266,55 +1202,43 @@
         <w:rPr>
           <w:rStyle w:val="Code"/>
         </w:rPr>
+        <w:t>Notepad++ upgrade</w:t>
+      </w:r>
+      <w:r>
+        <w:t xml:space="preserve">. </w:t>
+      </w:r>
+      <w:proofErr w:type="gramStart"/>
+      <w:r>
+        <w:t>Fortunately</w:t>
+      </w:r>
+      <w:proofErr w:type="gramEnd"/>
+      <w:r>
+        <w:t xml:space="preserve"> we have the option to </w:t>
+      </w:r>
+      <w:r>
+        <w:rPr>
+          <w:rStyle w:val="Code"/>
+        </w:rPr>
+        <w:t>auto-install</w:t>
+      </w:r>
+      <w:r>
+        <w:t xml:space="preserve"> this theme </w:t>
+      </w:r>
+      <w:proofErr w:type="spellStart"/>
+      <w:r>
+        <w:t>everytime</w:t>
+      </w:r>
+      <w:proofErr w:type="spellEnd"/>
+      <w:r>
+        <w:t xml:space="preserve"> </w:t>
+      </w:r>
+      <w:r>
+        <w:rPr>
+          <w:rStyle w:val="Code"/>
+        </w:rPr>
         <w:t>Notepad++</w:t>
       </w:r>
       <w:r>
-        <w:rPr>
-          <w:rStyle w:val="Code"/>
-        </w:rPr>
-        <w:t xml:space="preserve"> upgrade</w:t>
-      </w:r>
-      <w:r>
-        <w:t xml:space="preserve">. </w:t>
-      </w:r>
-      <w:proofErr w:type="gramStart"/>
-      <w:r>
-        <w:t>Fortunately</w:t>
-      </w:r>
-      <w:proofErr w:type="gramEnd"/>
-      <w:r>
-        <w:t xml:space="preserve"> we have the option to </w:t>
-      </w:r>
-      <w:r>
-        <w:rPr>
-          <w:rStyle w:val="Code"/>
-        </w:rPr>
-        <w:t>auto</w:t>
-      </w:r>
-      <w:r>
-        <w:rPr>
-          <w:rStyle w:val="Code"/>
-        </w:rPr>
-        <w:t>-install</w:t>
-      </w:r>
-      <w:r>
-        <w:t xml:space="preserve"> this theme </w:t>
-      </w:r>
-      <w:proofErr w:type="spellStart"/>
-      <w:r>
-        <w:t>everytime</w:t>
-      </w:r>
-      <w:proofErr w:type="spellEnd"/>
-      <w:r>
-        <w:t xml:space="preserve"> </w:t>
-      </w:r>
-      <w:r>
-        <w:rPr>
-          <w:rStyle w:val="Code"/>
-        </w:rPr>
-        <w:t>Notepad++</w:t>
-      </w:r>
-      <w:r>
         <w:t xml:space="preserve"> upgrades - the plugin will detect if the file has been modified and a previous installation was done, and will </w:t>
       </w:r>
       <w:r>
@@ -1330,25 +1254,10 @@
         <w:rPr>
           <w:rStyle w:val="Code"/>
         </w:rPr>
-        <w:t>Notepad++</w:t>
-      </w:r>
-      <w:r>
-        <w:rPr>
-          <w:rStyle w:val="Code"/>
-        </w:rPr>
-        <w:t xml:space="preserve"> </w:t>
-      </w:r>
-      <w:r>
-        <w:rPr>
-          <w:rStyle w:val="Code"/>
-        </w:rPr>
-        <w:t>post-upgrade initialization</w:t>
-      </w:r>
-      <w:r>
-        <w:t xml:space="preserve">. For more information, see above for </w:t>
-      </w:r>
-      <w:r>
-        <w:t xml:space="preserve">the option to auto-install the Dark Theme in </w:t>
+        <w:t>Notepad++ post-upgrade initialization</w:t>
+      </w:r>
+      <w:r>
+        <w:t xml:space="preserve">. For more information, see above for the option to auto-install the Dark Theme in </w:t>
       </w:r>
       <w:r>
         <w:rPr>
@@ -1391,10 +1300,7 @@
       </w:r>
       <w:proofErr w:type="spellEnd"/>
       <w:r>
-        <w:t xml:space="preserve"> </w:t>
-      </w:r>
-      <w:r>
-        <w:t xml:space="preserve">to replace the current engine definitions like constants, functions and engine structures to use with syntax coloring and highlighting and also this enables the </w:t>
+        <w:t xml:space="preserve"> to replace the current engine definitions like constants, functions and engine structures to use with syntax coloring and highlighting and also this enables the </w:t>
       </w:r>
       <w:r>
         <w:rPr>
@@ -1403,10 +1309,7 @@
         <w:t>Auto Complete</w:t>
       </w:r>
       <w:r>
-        <w:t xml:space="preserve"> functions to them. This will overwrite any previous engine definitions present on</w:t>
-      </w:r>
-      <w:r>
-        <w:t xml:space="preserve"> the plugin configuration.</w:t>
+        <w:t xml:space="preserve"> functions to them. This will overwrite any previous engine definitions present on the plugin configuration.</w:t>
       </w:r>
     </w:p>
     <w:p>
@@ -1498,57 +1401,47 @@
           <w:rStyle w:val="VerbatimChar"/>
           <w:b/>
         </w:rPr>
-        <w:t>FUN</w:t>
+        <w:t>FUNCTION DECLARATIONS</w:t>
+      </w:r>
+      <w:r>
+        <w:t xml:space="preserve"> and </w:t>
       </w:r>
       <w:r>
         <w:rPr>
           <w:rStyle w:val="VerbatimChar"/>
           <w:b/>
         </w:rPr>
-        <w:t>CTION DECLARATIONS</w:t>
+        <w:t>GLOBAL CONSTANTS</w:t>
+      </w:r>
+      <w:r>
+        <w:t xml:space="preserve"> will be imported by this process. And if you already have any </w:t>
+      </w:r>
+      <w:r>
+        <w:rPr>
+          <w:rStyle w:val="Code"/>
+        </w:rPr>
+        <w:t>user-defined functions</w:t>
       </w:r>
       <w:r>
         <w:t xml:space="preserve"> and </w:t>
       </w:r>
       <w:r>
         <w:rPr>
-          <w:rStyle w:val="VerbatimChar"/>
+          <w:rStyle w:val="Code"/>
+        </w:rPr>
+        <w:t>constants</w:t>
+      </w:r>
+      <w:r>
+        <w:t xml:space="preserve"> previously imported or in use, don't worry, they will be preserved, as long as you did </w:t>
+      </w:r>
+      <w:r>
+        <w:rPr>
           <w:b/>
         </w:rPr>
-        <w:t>GLOBAL CONSTANTS</w:t>
-      </w:r>
-      <w:r>
-        <w:t xml:space="preserve"> will be imported by this process. And if you already have any </w:t>
-      </w:r>
-      <w:r>
-        <w:rPr>
-          <w:rStyle w:val="Code"/>
-        </w:rPr>
-        <w:t>user-defined functions</w:t>
-      </w:r>
-      <w:r>
-        <w:t xml:space="preserve"> and </w:t>
-      </w:r>
-      <w:r>
-        <w:rPr>
-          <w:rStyle w:val="Code"/>
-        </w:rPr>
-        <w:t>constants</w:t>
-      </w:r>
-      <w:r>
-        <w:t xml:space="preserve"> previously imported or in use, don't worry, they will be preserved, as long as you did </w:t>
-      </w:r>
-      <w:r>
-        <w:rPr>
-          <w:b/>
-        </w:rPr>
         <w:t>NOT</w:t>
       </w:r>
       <w:r>
-        <w:t xml:space="preserve"> put them manually inside t</w:t>
-      </w:r>
-      <w:r>
-        <w:t xml:space="preserve">he </w:t>
+        <w:t xml:space="preserve"> put them manually inside the </w:t>
       </w:r>
       <w:r>
         <w:rPr>
@@ -1628,10 +1521,7 @@
         <w:t>constants</w:t>
       </w:r>
       <w:r>
-        <w:t xml:space="preserve"> previously imported to the plugin's configurations. Usefu when you are done working in a project and want all your symbols to be clear, so you can start ane</w:t>
-      </w:r>
-      <w:r>
-        <w:t>w.</w:t>
+        <w:t xml:space="preserve"> previously imported to the plugin's configurations. Usefu when you are done working in a project and want all your symbols to be clear, so you can start anew.</w:t>
       </w:r>
     </w:p>
     <w:p>
@@ -1673,10 +1563,7 @@
         <w:t>default values</w:t>
       </w:r>
       <w:r>
-        <w:t xml:space="preserve"> - ei</w:t>
-      </w:r>
-      <w:r>
-        <w:t>t</w:t>
+        <w:t xml:space="preserve"> - eit</w:t>
       </w:r>
       <w:r>
         <w:t>h</w:t>
@@ -1700,10 +1587,7 @@
         <w:t>dark</w:t>
       </w:r>
       <w:r>
-        <w:t xml:space="preserve"> themes. No functions or constants definitions will be ereased in the process. The main purpose of this function is to correct </w:t>
-      </w:r>
-      <w:r>
-        <w:t xml:space="preserve">a known </w:t>
+        <w:t xml:space="preserve"> themes. No functions or constants definitions will be ereased in the process. The main purpose of this function is to correct a known </w:t>
       </w:r>
       <w:r>
         <w:rPr>
@@ -1747,10 +1631,7 @@
         <w:t>Notepad++</w:t>
       </w:r>
       <w:r>
-        <w:t xml:space="preserve"> must edit the plugin styler directly to save the settings, that will overwrite whichever colors</w:t>
-      </w:r>
-      <w:r>
-        <w:t xml:space="preserve"> it had before, with no custom theme support. Hence, it is handy to have a </w:t>
+        <w:t xml:space="preserve"> must edit the plugin styler directly to save the settings, that will overwrite whichever colors it had before, with no custom theme support. Hence, it is handy to have a </w:t>
       </w:r>
       <w:r>
         <w:rPr>
@@ -1800,10 +1681,7 @@
         <w:t>About Dialog Box</w:t>
       </w:r>
       <w:r>
-        <w:t xml:space="preserve"> (yeah, really!). </w:t>
-      </w:r>
-      <w:r>
-        <w:t>🙄</w:t>
+        <w:t xml:space="preserve"> (yeah, really!). 🙄</w:t>
       </w:r>
     </w:p>
     <w:p>
@@ -1861,7 +1739,7 @@
           <v:shape id="_x0000_i1025" type="#_x0000_t75" style="width:11.25pt;height:10.5pt" o:ole="">
             <v:imagedata r:id="rId8" o:title=""/>
           </v:shape>
-          <o:OLEObject Type="Embed" ProgID="Paint.Picture" ShapeID="_x0000_i1025" DrawAspect="Content" ObjectID="_1710086889" r:id="rId9"/>
+          <o:OLEObject Type="Embed" ProgID="Paint.Picture" ShapeID="_x0000_i1025" DrawAspect="Content" ObjectID="_1710466362" r:id="rId9"/>
         </w:object>
       </w:r>
       <w:r>
@@ -1904,10 +1782,7 @@
         <w:t>rivileges</w:t>
       </w:r>
       <w:r>
-        <w:t xml:space="preserve"> OR you may also manually provide write permissions to the option's required files, </w:t>
-      </w:r>
-      <w:r>
-        <w:t xml:space="preserve">because they are located in a secured path like </w:t>
+        <w:t xml:space="preserve"> OR you may also manually provide write permissions to the option's required files, because they are located in a secured path like </w:t>
       </w:r>
       <w:r>
         <w:rPr>
@@ -1939,10 +1814,7 @@
         <w:jc w:val="both"/>
       </w:pPr>
       <w:r>
-        <w:t>Options that requires elevated privileges will usually access these files bellow, i</w:t>
-      </w:r>
-      <w:r>
-        <w:t>n a combination of one or more files for each option:</w:t>
+        <w:t>Options that requires elevated privileges will usually access these files bellow, in a combination of one or more files for each option:</w:t>
       </w:r>
     </w:p>
     <w:p>
@@ -1953,13 +1825,30 @@
         <w:rPr>
           <w:rStyle w:val="VerbatimChar"/>
         </w:rPr>
-        <w:t xml:space="preserve">   </w:t>
-      </w:r>
+        <w:t xml:space="preserve">   %</w:t>
+      </w:r>
+      <w:proofErr w:type="spellStart"/>
       <w:r>
         <w:rPr>
           <w:rStyle w:val="VerbatimChar"/>
         </w:rPr>
-        <w:t>%</w:t>
+        <w:t>ProgramFiles</w:t>
+      </w:r>
+      <w:proofErr w:type="spellEnd"/>
+      <w:r>
+        <w:rPr>
+          <w:rStyle w:val="VerbatimChar"/>
+        </w:rPr>
+        <w:t>%\Notepad++\themes\DarkTheme.xml</w:t>
+      </w:r>
+      <w:r>
+        <w:br/>
+      </w:r>
+      <w:r>
+        <w:rPr>
+          <w:rStyle w:val="VerbatimChar"/>
+        </w:rPr>
+        <w:t xml:space="preserve">   %</w:t>
       </w:r>
       <w:proofErr w:type="spellStart"/>
       <w:r>
@@ -1973,7 +1862,7 @@
         <w:rPr>
           <w:rStyle w:val="VerbatimChar"/>
         </w:rPr>
-        <w:t>%\Notepad++\themes\DarkTheme.xml</w:t>
+        <w:t>%\Notepad++\functions\nwscript.xml</w:t>
       </w:r>
       <w:r>
         <w:br/>
@@ -1982,42 +1871,7 @@
         <w:rPr>
           <w:rStyle w:val="VerbatimChar"/>
         </w:rPr>
-        <w:t xml:space="preserve">   </w:t>
-      </w:r>
-      <w:r>
-        <w:rPr>
-          <w:rStyle w:val="VerbatimChar"/>
-        </w:rPr>
-        <w:t>%</w:t>
-      </w:r>
-      <w:proofErr w:type="spellStart"/>
-      <w:r>
-        <w:rPr>
-          <w:rStyle w:val="VerbatimChar"/>
-        </w:rPr>
-        <w:t>ProgramFiles</w:t>
-      </w:r>
-      <w:proofErr w:type="spellEnd"/>
-      <w:r>
-        <w:rPr>
-          <w:rStyle w:val="VerbatimChar"/>
-        </w:rPr>
-        <w:t>%\Notepad++\functions\nwscript.xml</w:t>
-      </w:r>
-      <w:r>
-        <w:br/>
-      </w:r>
-      <w:r>
-        <w:rPr>
-          <w:rStyle w:val="VerbatimChar"/>
-        </w:rPr>
-        <w:t xml:space="preserve">   </w:t>
-      </w:r>
-      <w:r>
-        <w:rPr>
-          <w:rStyle w:val="VerbatimChar"/>
-        </w:rPr>
-        <w:t>%</w:t>
+        <w:t xml:space="preserve">   %</w:t>
       </w:r>
       <w:proofErr w:type="spellStart"/>
       <w:r>
@@ -2055,13 +1909,7 @@
         <w:rPr>
           <w:rStyle w:val="Code"/>
         </w:rPr>
-        <w:t>Propertie</w:t>
-      </w:r>
-      <w:r>
-        <w:rPr>
-          <w:rStyle w:val="Code"/>
-        </w:rPr>
-        <w:t>s</w:t>
+        <w:t>Properties</w:t>
       </w:r>
       <w:r>
         <w:t xml:space="preserve">, </w:t>
@@ -2140,10 +1988,7 @@
         <w:jc w:val="both"/>
       </w:pPr>
       <w:r>
-        <w:t>Any bug report or improvement request must be</w:t>
-      </w:r>
-      <w:r>
-        <w:t xml:space="preserve"> done </w:t>
+        <w:t xml:space="preserve">Any bug report or improvement request must be done </w:t>
       </w:r>
       <w:hyperlink r:id="rId10">
         <w:r>
@@ -2163,10 +2008,7 @@
       </w:pPr>
       <w:bookmarkStart w:id="20" w:name="extra-copyright-info"/>
       <w:r>
-        <w:t>EXTRA COPYRI</w:t>
-      </w:r>
-      <w:r>
-        <w:t>GHT INFO:</w:t>
+        <w:t>EXTRA COPYRIGHT INFO:</w:t>
       </w:r>
       <w:bookmarkEnd w:id="20"/>
     </w:p>
@@ -2220,13 +2062,7 @@
         <w:rPr>
           <w:rStyle w:val="Code"/>
         </w:rPr>
-        <w:t>Edward T. Smith</w:t>
-      </w:r>
-      <w:r>
-        <w:rPr>
-          <w:rStyle w:val="Code"/>
-        </w:rPr>
-        <w:t xml:space="preserve"> </w:t>
+        <w:t xml:space="preserve">Edward T. Smith </w:t>
       </w:r>
     </w:p>
     <w:p>
@@ -2234,22 +2070,13 @@
         <w:pStyle w:val="Compact"/>
       </w:pPr>
       <w:r>
-        <w:t xml:space="preserve">Portions copyright (C) </w:t>
-      </w:r>
-      <w:r>
-        <w:t xml:space="preserve">2003, </w:t>
-      </w:r>
-      <w:r>
-        <w:rPr>
-          <w:rStyle w:val="Code"/>
-        </w:rPr>
-        <w:t>The Open Knights Consortium</w:t>
-      </w:r>
-      <w:r>
-        <w:rPr>
-          <w:rStyle w:val="Code"/>
-        </w:rPr>
-        <w:t xml:space="preserve"> </w:t>
+        <w:t xml:space="preserve">Portions copyright (C) 2003, </w:t>
+      </w:r>
+      <w:r>
+        <w:rPr>
+          <w:rStyle w:val="Code"/>
+        </w:rPr>
+        <w:t xml:space="preserve">The Open Knights Consortium </w:t>
       </w:r>
     </w:p>
     <w:p>
@@ -3378,6 +3205,13 @@
     <w:lsdException w:name="Placeholder Text" w:semiHidden="1"/>
     <w:lsdException w:name="Light Shading"/>
     <w:lsdException w:name="Light List"/>
+    <w:lsdException w:name="Light Grid"/>
+    <w:lsdException w:name="Medium Shading 1"/>
+    <w:lsdException w:name="Medium Shading 2"/>
+    <w:lsdException w:name="Medium List 1"/>
+    <w:lsdException w:name="Medium List 2"/>
+    <w:lsdException w:name="Medium Grid 1"/>
+    <w:lsdException w:name="Medium Grid 2"/>
     <w:lsdException w:name="Medium Grid 3"/>
     <w:lsdException w:name="Dark List"/>
     <w:lsdException w:name="Colorful Shading"/>

</xml_diff>